<commit_message>
Obrigado por tudo SENAC!
</commit_message>
<xml_diff>
--- a/Plano de testes - Modelo_revisado.docx
+++ b/Plano de testes - Modelo_revisado.docx
@@ -43,47 +43,6 @@
         </w:rPr>
         <w:t>(modelo simplificado)</w:t>
       </w:r>
-    </w:p>
-    <w:p>
-      <w:pPr>
-        <w:spacing w:line="360" w:lineRule="auto"/>
-        <w:rPr>
-          <w:rFonts w:ascii="Arial" w:hAnsi="Arial" w:cs="Arial"/>
-          <w:sz w:val="24"/>
-          <w:szCs w:val="24"/>
-        </w:rPr>
-      </w:pPr>
-    </w:p>
-    <w:p>
-      <w:pPr>
-        <w:spacing w:line="360" w:lineRule="auto"/>
-        <w:jc w:val="both"/>
-        <w:rPr>
-          <w:rFonts w:ascii="Arial" w:hAnsi="Arial" w:cs="Arial"/>
-          <w:sz w:val="24"/>
-          <w:szCs w:val="24"/>
-        </w:rPr>
-      </w:pPr>
-      <w:r>
-        <w:rPr>
-          <w:rFonts w:ascii="Arial" w:hAnsi="Arial" w:cs="Arial"/>
-          <w:sz w:val="24"/>
-          <w:szCs w:val="24"/>
-        </w:rPr>
-        <w:t>Preencha os espaços em branco com as informações de plano de testes de acordo com as definições presentes no enunciado da atividade.</w:t>
-      </w:r>
-    </w:p>
-    <w:p>
-      <w:pPr>
-        <w:spacing w:line="360" w:lineRule="auto"/>
-        <w:rPr>
-          <w:rFonts w:ascii="Arial" w:hAnsi="Arial" w:cs="Arial"/>
-          <w:b/>
-          <w:bCs/>
-          <w:sz w:val="24"/>
-          <w:szCs w:val="24"/>
-        </w:rPr>
-      </w:pPr>
     </w:p>
     <w:p>
       <w:pPr>
@@ -421,202 +380,202 @@
                 <w:szCs w:val="24"/>
                 <w:u w:val="single"/>
               </w:rPr>
+              <w:t xml:space="preserve">TELA DE CADASTRO DE </w:t>
+            </w:r>
+            <w:r>
+              <w:rPr>
+                <w:rFonts w:ascii="Arial" w:hAnsi="Arial" w:cs="Arial"/>
+                <w:b/>
+                <w:bCs/>
+                <w:sz w:val="24"/>
+                <w:szCs w:val="24"/>
+                <w:u w:val="single"/>
+              </w:rPr>
+              <w:t>RECEITAS</w:t>
+            </w:r>
+            <w:r>
+              <w:rPr>
+                <w:rFonts w:ascii="Arial" w:hAnsi="Arial" w:cs="Arial"/>
+                <w:b/>
+                <w:bCs/>
+                <w:sz w:val="24"/>
+                <w:szCs w:val="24"/>
+                <w:u w:val="single"/>
+              </w:rPr>
+              <w:t>:</w:t>
+            </w:r>
+          </w:p>
+          <w:p>
+            <w:pPr>
+              <w:spacing w:line="360" w:lineRule="auto"/>
+              <w:rPr>
+                <w:rFonts w:ascii="Arial" w:hAnsi="Arial" w:cs="Arial"/>
+                <w:sz w:val="24"/>
+                <w:szCs w:val="24"/>
+              </w:rPr>
+            </w:pPr>
+          </w:p>
+          <w:p>
+            <w:pPr>
+              <w:spacing w:line="360" w:lineRule="auto"/>
+              <w:rPr>
+                <w:rFonts w:ascii="Arial" w:hAnsi="Arial" w:cs="Arial"/>
+                <w:sz w:val="24"/>
+                <w:szCs w:val="24"/>
+                <w:u w:val="single"/>
+              </w:rPr>
+            </w:pPr>
+            <w:r>
+              <w:rPr>
+                <w:rFonts w:ascii="Arial" w:hAnsi="Arial" w:cs="Arial"/>
+                <w:b/>
+                <w:bCs/>
+                <w:sz w:val="24"/>
+                <w:szCs w:val="24"/>
+                <w:u w:val="single"/>
+              </w:rPr>
+              <w:t>ID:</w:t>
+            </w:r>
+            <w:r>
+              <w:rPr>
+                <w:rFonts w:ascii="Arial" w:hAnsi="Arial" w:cs="Arial"/>
+                <w:sz w:val="24"/>
+                <w:szCs w:val="24"/>
+                <w:u w:val="single"/>
+              </w:rPr>
+              <w:t xml:space="preserve"> 01</w:t>
+            </w:r>
+            <w:r>
+              <w:rPr>
+                <w:rFonts w:ascii="Arial" w:hAnsi="Arial" w:cs="Arial"/>
+                <w:sz w:val="24"/>
+                <w:szCs w:val="24"/>
+                <w:u w:val="single"/>
+              </w:rPr>
+              <w:t xml:space="preserve"> </w:t>
+            </w:r>
+            <w:r>
+              <w:rPr>
+                <w:rFonts w:ascii="Segoe UI Emoji" w:hAnsi="Segoe UI Emoji" w:cs="Segoe UI Emoji"/>
+                <w:sz w:val="24"/>
+                <w:szCs w:val="24"/>
+              </w:rPr>
+              <w:t>✅</w:t>
+            </w:r>
+            <w:r>
+              <w:rPr>
+                <w:rFonts w:ascii="Segoe UI Emoji" w:hAnsi="Segoe UI Emoji" w:cs="Segoe UI Emoji"/>
+                <w:b/>
+                <w:bCs/>
+                <w:color w:val="92D050"/>
+                <w:sz w:val="24"/>
+                <w:szCs w:val="24"/>
+              </w:rPr>
+              <w:t>Aprovado</w:t>
+            </w:r>
+          </w:p>
+          <w:p>
+            <w:pPr>
+              <w:spacing w:line="360" w:lineRule="auto"/>
+              <w:rPr>
+                <w:rFonts w:ascii="Arial" w:hAnsi="Arial" w:cs="Arial"/>
+                <w:sz w:val="24"/>
+                <w:szCs w:val="24"/>
+              </w:rPr>
+            </w:pPr>
+            <w:r>
+              <w:rPr>
+                <w:rFonts w:ascii="Arial" w:hAnsi="Arial" w:cs="Arial"/>
+                <w:b/>
+                <w:bCs/>
+                <w:sz w:val="24"/>
+                <w:szCs w:val="24"/>
+              </w:rPr>
+              <w:t>Descrição:</w:t>
+            </w:r>
+            <w:r>
+              <w:rPr>
+                <w:rFonts w:ascii="Arial" w:hAnsi="Arial" w:cs="Arial"/>
+                <w:sz w:val="24"/>
+                <w:szCs w:val="24"/>
+              </w:rPr>
+              <w:t xml:space="preserve"> O sistema deve permitir o cadastro de um</w:t>
+            </w:r>
+            <w:r>
+              <w:rPr>
+                <w:rFonts w:ascii="Arial" w:hAnsi="Arial" w:cs="Arial"/>
+                <w:sz w:val="24"/>
+                <w:szCs w:val="24"/>
+              </w:rPr>
+              <w:t>a</w:t>
+            </w:r>
+            <w:r>
+              <w:rPr>
+                <w:rFonts w:ascii="Arial" w:hAnsi="Arial" w:cs="Arial"/>
+                <w:sz w:val="24"/>
+                <w:szCs w:val="24"/>
+              </w:rPr>
+              <w:t xml:space="preserve"> nov</w:t>
+            </w:r>
+            <w:r>
+              <w:rPr>
+                <w:rFonts w:ascii="Arial" w:hAnsi="Arial" w:cs="Arial"/>
+                <w:sz w:val="24"/>
+                <w:szCs w:val="24"/>
+              </w:rPr>
+              <w:t>a</w:t>
+            </w:r>
+            <w:r>
+              <w:rPr>
+                <w:rFonts w:ascii="Arial" w:hAnsi="Arial" w:cs="Arial"/>
+                <w:sz w:val="24"/>
+                <w:szCs w:val="24"/>
+              </w:rPr>
+              <w:t xml:space="preserve"> </w:t>
+            </w:r>
+            <w:r>
+              <w:rPr>
+                <w:rFonts w:ascii="Arial" w:hAnsi="Arial" w:cs="Arial"/>
+                <w:sz w:val="24"/>
+                <w:szCs w:val="24"/>
+              </w:rPr>
+              <w:t>receita</w:t>
+            </w:r>
+            <w:r>
+              <w:rPr>
+                <w:rFonts w:ascii="Arial" w:hAnsi="Arial" w:cs="Arial"/>
+                <w:sz w:val="24"/>
+                <w:szCs w:val="24"/>
+              </w:rPr>
+              <w:t xml:space="preserve"> no sistema, tendo </w:t>
+            </w:r>
+            <w:r>
+              <w:rPr>
+                <w:rFonts w:ascii="Arial" w:hAnsi="Arial" w:cs="Arial"/>
+                <w:sz w:val="24"/>
+                <w:szCs w:val="24"/>
+              </w:rPr>
+              <w:t>todos os campos obrigatórios preenchidos</w:t>
+            </w:r>
+          </w:p>
+          <w:p>
+            <w:pPr>
+              <w:spacing w:line="360" w:lineRule="auto"/>
+              <w:rPr>
+                <w:rFonts w:ascii="Arial" w:hAnsi="Arial" w:cs="Arial"/>
+                <w:sz w:val="24"/>
+                <w:szCs w:val="24"/>
+              </w:rPr>
+            </w:pPr>
+            <w:r>
+              <w:rPr>
+                <w:rFonts w:ascii="Arial" w:hAnsi="Arial" w:cs="Arial"/>
+                <w:b/>
+                <w:bCs/>
+                <w:sz w:val="24"/>
+                <w:szCs w:val="24"/>
+              </w:rPr>
               <w:lastRenderedPageBreak/>
-              <w:t xml:space="preserve">TELA DE CADASTRO DE </w:t>
-            </w:r>
-            <w:r>
-              <w:rPr>
-                <w:rFonts w:ascii="Arial" w:hAnsi="Arial" w:cs="Arial"/>
-                <w:b/>
-                <w:bCs/>
-                <w:sz w:val="24"/>
-                <w:szCs w:val="24"/>
-                <w:u w:val="single"/>
-              </w:rPr>
-              <w:t>RECEITAS</w:t>
-            </w:r>
-            <w:r>
-              <w:rPr>
-                <w:rFonts w:ascii="Arial" w:hAnsi="Arial" w:cs="Arial"/>
-                <w:b/>
-                <w:bCs/>
-                <w:sz w:val="24"/>
-                <w:szCs w:val="24"/>
-                <w:u w:val="single"/>
-              </w:rPr>
-              <w:t>:</w:t>
-            </w:r>
-          </w:p>
-          <w:p>
-            <w:pPr>
-              <w:spacing w:line="360" w:lineRule="auto"/>
-              <w:rPr>
-                <w:rFonts w:ascii="Arial" w:hAnsi="Arial" w:cs="Arial"/>
-                <w:sz w:val="24"/>
-                <w:szCs w:val="24"/>
-              </w:rPr>
-            </w:pPr>
-          </w:p>
-          <w:p>
-            <w:pPr>
-              <w:spacing w:line="360" w:lineRule="auto"/>
-              <w:rPr>
-                <w:rFonts w:ascii="Arial" w:hAnsi="Arial" w:cs="Arial"/>
-                <w:sz w:val="24"/>
-                <w:szCs w:val="24"/>
-                <w:u w:val="single"/>
-              </w:rPr>
-            </w:pPr>
-            <w:r>
-              <w:rPr>
-                <w:rFonts w:ascii="Arial" w:hAnsi="Arial" w:cs="Arial"/>
-                <w:b/>
-                <w:bCs/>
-                <w:sz w:val="24"/>
-                <w:szCs w:val="24"/>
-                <w:u w:val="single"/>
-              </w:rPr>
-              <w:t>ID:</w:t>
-            </w:r>
-            <w:r>
-              <w:rPr>
-                <w:rFonts w:ascii="Arial" w:hAnsi="Arial" w:cs="Arial"/>
-                <w:sz w:val="24"/>
-                <w:szCs w:val="24"/>
-                <w:u w:val="single"/>
-              </w:rPr>
-              <w:t xml:space="preserve"> 01</w:t>
-            </w:r>
-            <w:r>
-              <w:rPr>
-                <w:rFonts w:ascii="Arial" w:hAnsi="Arial" w:cs="Arial"/>
-                <w:sz w:val="24"/>
-                <w:szCs w:val="24"/>
-                <w:u w:val="single"/>
-              </w:rPr>
-              <w:t xml:space="preserve"> </w:t>
-            </w:r>
-            <w:r>
-              <w:rPr>
-                <w:rFonts w:ascii="Segoe UI Emoji" w:hAnsi="Segoe UI Emoji" w:cs="Segoe UI Emoji"/>
-                <w:sz w:val="24"/>
-                <w:szCs w:val="24"/>
-              </w:rPr>
-              <w:t>✅</w:t>
-            </w:r>
-            <w:r>
-              <w:rPr>
-                <w:rFonts w:ascii="Segoe UI Emoji" w:hAnsi="Segoe UI Emoji" w:cs="Segoe UI Emoji"/>
-                <w:b/>
-                <w:bCs/>
-                <w:color w:val="92D050"/>
-                <w:sz w:val="24"/>
-                <w:szCs w:val="24"/>
-              </w:rPr>
-              <w:t>Aprovado</w:t>
-            </w:r>
-          </w:p>
-          <w:p>
-            <w:pPr>
-              <w:spacing w:line="360" w:lineRule="auto"/>
-              <w:rPr>
-                <w:rFonts w:ascii="Arial" w:hAnsi="Arial" w:cs="Arial"/>
-                <w:sz w:val="24"/>
-                <w:szCs w:val="24"/>
-              </w:rPr>
-            </w:pPr>
-            <w:r>
-              <w:rPr>
-                <w:rFonts w:ascii="Arial" w:hAnsi="Arial" w:cs="Arial"/>
-                <w:b/>
-                <w:bCs/>
-                <w:sz w:val="24"/>
-                <w:szCs w:val="24"/>
-              </w:rPr>
-              <w:t>Descrição:</w:t>
-            </w:r>
-            <w:r>
-              <w:rPr>
-                <w:rFonts w:ascii="Arial" w:hAnsi="Arial" w:cs="Arial"/>
-                <w:sz w:val="24"/>
-                <w:szCs w:val="24"/>
-              </w:rPr>
-              <w:t xml:space="preserve"> O sistema deve permitir o cadastro de um</w:t>
-            </w:r>
-            <w:r>
-              <w:rPr>
-                <w:rFonts w:ascii="Arial" w:hAnsi="Arial" w:cs="Arial"/>
-                <w:sz w:val="24"/>
-                <w:szCs w:val="24"/>
-              </w:rPr>
-              <w:t>a</w:t>
-            </w:r>
-            <w:r>
-              <w:rPr>
-                <w:rFonts w:ascii="Arial" w:hAnsi="Arial" w:cs="Arial"/>
-                <w:sz w:val="24"/>
-                <w:szCs w:val="24"/>
-              </w:rPr>
-              <w:t xml:space="preserve"> nov</w:t>
-            </w:r>
-            <w:r>
-              <w:rPr>
-                <w:rFonts w:ascii="Arial" w:hAnsi="Arial" w:cs="Arial"/>
-                <w:sz w:val="24"/>
-                <w:szCs w:val="24"/>
-              </w:rPr>
-              <w:t>a</w:t>
-            </w:r>
-            <w:r>
-              <w:rPr>
-                <w:rFonts w:ascii="Arial" w:hAnsi="Arial" w:cs="Arial"/>
-                <w:sz w:val="24"/>
-                <w:szCs w:val="24"/>
-              </w:rPr>
-              <w:t xml:space="preserve"> </w:t>
-            </w:r>
-            <w:r>
-              <w:rPr>
-                <w:rFonts w:ascii="Arial" w:hAnsi="Arial" w:cs="Arial"/>
-                <w:sz w:val="24"/>
-                <w:szCs w:val="24"/>
-              </w:rPr>
-              <w:t>receita</w:t>
-            </w:r>
-            <w:r>
-              <w:rPr>
-                <w:rFonts w:ascii="Arial" w:hAnsi="Arial" w:cs="Arial"/>
-                <w:sz w:val="24"/>
-                <w:szCs w:val="24"/>
-              </w:rPr>
-              <w:t xml:space="preserve"> no sistema, tendo </w:t>
-            </w:r>
-            <w:r>
-              <w:rPr>
-                <w:rFonts w:ascii="Arial" w:hAnsi="Arial" w:cs="Arial"/>
-                <w:sz w:val="24"/>
-                <w:szCs w:val="24"/>
-              </w:rPr>
-              <w:t>todos os campos obrigatórios preenchidos</w:t>
-            </w:r>
-          </w:p>
-          <w:p>
-            <w:pPr>
-              <w:spacing w:line="360" w:lineRule="auto"/>
-              <w:rPr>
-                <w:rFonts w:ascii="Arial" w:hAnsi="Arial" w:cs="Arial"/>
-                <w:sz w:val="24"/>
-                <w:szCs w:val="24"/>
-              </w:rPr>
-            </w:pPr>
-            <w:r>
-              <w:rPr>
-                <w:rFonts w:ascii="Arial" w:hAnsi="Arial" w:cs="Arial"/>
-                <w:b/>
-                <w:bCs/>
-                <w:sz w:val="24"/>
-                <w:szCs w:val="24"/>
-              </w:rPr>
               <w:t>Informações de Entrada:</w:t>
             </w:r>
             <w:r>
@@ -1423,7 +1382,6 @@
                       <w:sz w:val="24"/>
                       <w:szCs w:val="24"/>
                     </w:rPr>
-                    <w:lastRenderedPageBreak/>
                     <w:t>ETAPA</w:t>
                   </w:r>
                 </w:p>
@@ -1594,6 +1552,7 @@
                       <w:sz w:val="24"/>
                       <w:szCs w:val="24"/>
                     </w:rPr>
+                    <w:lastRenderedPageBreak/>
                     <w:t>2</w:t>
                   </w:r>
                 </w:p>
@@ -2488,100 +2447,100 @@
                 <w:szCs w:val="24"/>
                 <w:u w:val="single"/>
               </w:rPr>
+              <w:t>ID:</w:t>
+            </w:r>
+            <w:r>
+              <w:rPr>
+                <w:rFonts w:ascii="Arial" w:hAnsi="Arial" w:cs="Arial"/>
+                <w:sz w:val="24"/>
+                <w:szCs w:val="24"/>
+                <w:u w:val="single"/>
+              </w:rPr>
+              <w:t xml:space="preserve"> 04</w:t>
+            </w:r>
+            <w:r>
+              <w:rPr>
+                <w:rFonts w:ascii="Arial" w:hAnsi="Arial" w:cs="Arial"/>
+                <w:sz w:val="24"/>
+                <w:szCs w:val="24"/>
+                <w:u w:val="single"/>
+              </w:rPr>
+              <w:t xml:space="preserve"> </w:t>
+            </w:r>
+            <w:r>
+              <w:rPr>
+                <w:rFonts w:ascii="Segoe UI Emoji" w:hAnsi="Segoe UI Emoji" w:cs="Segoe UI Emoji"/>
+                <w:sz w:val="24"/>
+                <w:szCs w:val="24"/>
+              </w:rPr>
+              <w:t>✅</w:t>
+            </w:r>
+            <w:r>
+              <w:rPr>
+                <w:rFonts w:ascii="Segoe UI Emoji" w:hAnsi="Segoe UI Emoji" w:cs="Segoe UI Emoji"/>
+                <w:b/>
+                <w:bCs/>
+                <w:color w:val="92D050"/>
+                <w:sz w:val="24"/>
+                <w:szCs w:val="24"/>
+              </w:rPr>
+              <w:t>Aprovado</w:t>
+            </w:r>
+          </w:p>
+          <w:p>
+            <w:pPr>
+              <w:spacing w:line="360" w:lineRule="auto"/>
+              <w:rPr>
+                <w:rFonts w:ascii="Arial" w:hAnsi="Arial" w:cs="Arial"/>
+                <w:sz w:val="24"/>
+                <w:szCs w:val="24"/>
+              </w:rPr>
+            </w:pPr>
+            <w:r>
+              <w:rPr>
+                <w:rFonts w:ascii="Arial" w:hAnsi="Arial" w:cs="Arial"/>
+                <w:b/>
+                <w:bCs/>
+                <w:sz w:val="24"/>
+                <w:szCs w:val="24"/>
+              </w:rPr>
+              <w:t>Descrição:</w:t>
+            </w:r>
+            <w:r>
+              <w:rPr>
+                <w:rFonts w:ascii="Arial" w:hAnsi="Arial" w:cs="Arial"/>
+                <w:sz w:val="24"/>
+                <w:szCs w:val="24"/>
+              </w:rPr>
+              <w:t xml:space="preserve"> </w:t>
+            </w:r>
+            <w:r>
+              <w:rPr>
+                <w:rFonts w:ascii="Arial" w:hAnsi="Arial" w:cs="Arial"/>
+                <w:sz w:val="24"/>
+                <w:szCs w:val="24"/>
+              </w:rPr>
+              <w:t>O sistema deve excluir uma receita caso o usuário clique no botão de exclusão.</w:t>
+            </w:r>
+          </w:p>
+          <w:p>
+            <w:pPr>
+              <w:spacing w:line="360" w:lineRule="auto"/>
+              <w:rPr>
+                <w:rFonts w:ascii="Arial" w:hAnsi="Arial" w:cs="Arial"/>
+                <w:sz w:val="24"/>
+                <w:szCs w:val="24"/>
+              </w:rPr>
+            </w:pPr>
+            <w:r>
+              <w:rPr>
+                <w:rFonts w:ascii="Arial" w:hAnsi="Arial" w:cs="Arial"/>
+                <w:b/>
+                <w:bCs/>
+                <w:sz w:val="24"/>
+                <w:szCs w:val="24"/>
+              </w:rPr>
               <w:lastRenderedPageBreak/>
-              <w:t>ID:</w:t>
-            </w:r>
-            <w:r>
-              <w:rPr>
-                <w:rFonts w:ascii="Arial" w:hAnsi="Arial" w:cs="Arial"/>
-                <w:sz w:val="24"/>
-                <w:szCs w:val="24"/>
-                <w:u w:val="single"/>
-              </w:rPr>
-              <w:t xml:space="preserve"> 04</w:t>
-            </w:r>
-            <w:r>
-              <w:rPr>
-                <w:rFonts w:ascii="Arial" w:hAnsi="Arial" w:cs="Arial"/>
-                <w:sz w:val="24"/>
-                <w:szCs w:val="24"/>
-                <w:u w:val="single"/>
-              </w:rPr>
-              <w:t xml:space="preserve"> </w:t>
-            </w:r>
-            <w:r>
-              <w:rPr>
-                <w:rFonts w:ascii="Segoe UI Emoji" w:hAnsi="Segoe UI Emoji" w:cs="Segoe UI Emoji"/>
-                <w:sz w:val="24"/>
-                <w:szCs w:val="24"/>
-              </w:rPr>
-              <w:t>✅</w:t>
-            </w:r>
-            <w:r>
-              <w:rPr>
-                <w:rFonts w:ascii="Segoe UI Emoji" w:hAnsi="Segoe UI Emoji" w:cs="Segoe UI Emoji"/>
-                <w:b/>
-                <w:bCs/>
-                <w:color w:val="92D050"/>
-                <w:sz w:val="24"/>
-                <w:szCs w:val="24"/>
-              </w:rPr>
-              <w:t>Aprovado</w:t>
-            </w:r>
-          </w:p>
-          <w:p>
-            <w:pPr>
-              <w:spacing w:line="360" w:lineRule="auto"/>
-              <w:rPr>
-                <w:rFonts w:ascii="Arial" w:hAnsi="Arial" w:cs="Arial"/>
-                <w:sz w:val="24"/>
-                <w:szCs w:val="24"/>
-              </w:rPr>
-            </w:pPr>
-            <w:r>
-              <w:rPr>
-                <w:rFonts w:ascii="Arial" w:hAnsi="Arial" w:cs="Arial"/>
-                <w:b/>
-                <w:bCs/>
-                <w:sz w:val="24"/>
-                <w:szCs w:val="24"/>
-              </w:rPr>
-              <w:t>Descrição:</w:t>
-            </w:r>
-            <w:r>
-              <w:rPr>
-                <w:rFonts w:ascii="Arial" w:hAnsi="Arial" w:cs="Arial"/>
-                <w:sz w:val="24"/>
-                <w:szCs w:val="24"/>
-              </w:rPr>
-              <w:t xml:space="preserve"> </w:t>
-            </w:r>
-            <w:r>
-              <w:rPr>
-                <w:rFonts w:ascii="Arial" w:hAnsi="Arial" w:cs="Arial"/>
-                <w:sz w:val="24"/>
-                <w:szCs w:val="24"/>
-              </w:rPr>
-              <w:t>O sistema deve excluir uma receita caso o usuário clique no botão de exclusão.</w:t>
-            </w:r>
-          </w:p>
-          <w:p>
-            <w:pPr>
-              <w:spacing w:line="360" w:lineRule="auto"/>
-              <w:rPr>
-                <w:rFonts w:ascii="Arial" w:hAnsi="Arial" w:cs="Arial"/>
-                <w:sz w:val="24"/>
-                <w:szCs w:val="24"/>
-              </w:rPr>
-            </w:pPr>
-            <w:r>
-              <w:rPr>
-                <w:rFonts w:ascii="Arial" w:hAnsi="Arial" w:cs="Arial"/>
-                <w:b/>
-                <w:bCs/>
-                <w:sz w:val="24"/>
-                <w:szCs w:val="24"/>
-              </w:rPr>
               <w:t>Informações de Entrada:</w:t>
             </w:r>
             <w:r>
@@ -3521,7 +3480,6 @@
                       <w:sz w:val="24"/>
                       <w:szCs w:val="24"/>
                     </w:rPr>
-                    <w:lastRenderedPageBreak/>
                     <w:t>2</w:t>
                   </w:r>
                 </w:p>
@@ -3668,6 +3626,7 @@
                       <w:sz w:val="24"/>
                       <w:szCs w:val="24"/>
                     </w:rPr>
+                    <w:lastRenderedPageBreak/>
                     <w:t>4</w:t>
                   </w:r>
                 </w:p>
@@ -4643,7 +4602,6 @@
           <w:sz w:val="24"/>
           <w:szCs w:val="24"/>
         </w:rPr>
-        <w:lastRenderedPageBreak/>
         <w:t>Estratégias de teste:</w:t>
       </w:r>
     </w:p>
@@ -6170,11 +6128,12 @@
 </file>
 
 <file path=customXml/item1.xml><?xml version="1.0" encoding="utf-8"?>
-<p:properties xmlns:p="http://schemas.microsoft.com/office/2006/metadata/properties" xmlns:xsi="http://www.w3.org/2001/XMLSchema-instance" xmlns:pc="http://schemas.microsoft.com/office/infopath/2007/PartnerControls">
-  <documentManagement>
-    <TaxCatchAll xmlns="ad7f9cce-789d-48b6-8905-cbaebc4984a9" xsi:nil="true"/>
-  </documentManagement>
-</p:properties>
+<?mso-contentType ?>
+<FormTemplates xmlns="http://schemas.microsoft.com/sharepoint/v3/contenttype/forms">
+  <Display>DocumentLibraryForm</Display>
+  <Edit>DocumentLibraryForm</Edit>
+  <New>DocumentLibraryForm</New>
+</FormTemplates>
 </file>
 
 <file path=customXml/item2.xml><?xml version="1.0" encoding="utf-8"?>
@@ -6413,20 +6372,17 @@
 </file>
 
 <file path=customXml/item3.xml><?xml version="1.0" encoding="utf-8"?>
-<?mso-contentType ?>
-<FormTemplates xmlns="http://schemas.microsoft.com/sharepoint/v3/contenttype/forms">
-  <Display>DocumentLibraryForm</Display>
-  <Edit>DocumentLibraryForm</Edit>
-  <New>DocumentLibraryForm</New>
-</FormTemplates>
+<p:properties xmlns:p="http://schemas.microsoft.com/office/2006/metadata/properties" xmlns:xsi="http://www.w3.org/2001/XMLSchema-instance" xmlns:pc="http://schemas.microsoft.com/office/infopath/2007/PartnerControls">
+  <documentManagement>
+    <TaxCatchAll xmlns="ad7f9cce-789d-48b6-8905-cbaebc4984a9" xsi:nil="true"/>
+  </documentManagement>
+</p:properties>
 </file>
 
 <file path=customXml/itemProps1.xml><?xml version="1.0" encoding="utf-8"?>
-<ds:datastoreItem xmlns:ds="http://schemas.openxmlformats.org/officeDocument/2006/customXml" ds:itemID="{8F51E56A-F027-470D-8EB7-1E98A593272C}">
+<ds:datastoreItem xmlns:ds="http://schemas.openxmlformats.org/officeDocument/2006/customXml" ds:itemID="{494CD372-5FDB-413A-A5B5-9C84CDE11B6E}">
   <ds:schemaRefs>
-    <ds:schemaRef ds:uri="http://schemas.microsoft.com/office/2006/metadata/properties"/>
-    <ds:schemaRef ds:uri="http://schemas.microsoft.com/office/infopath/2007/PartnerControls"/>
-    <ds:schemaRef ds:uri="ad7f9cce-789d-48b6-8905-cbaebc4984a9"/>
+    <ds:schemaRef ds:uri="http://schemas.microsoft.com/sharepoint/v3/contenttype/forms"/>
   </ds:schemaRefs>
 </ds:datastoreItem>
 </file>
@@ -6451,9 +6407,11 @@
 </file>
 
 <file path=customXml/itemProps3.xml><?xml version="1.0" encoding="utf-8"?>
-<ds:datastoreItem xmlns:ds="http://schemas.openxmlformats.org/officeDocument/2006/customXml" ds:itemID="{494CD372-5FDB-413A-A5B5-9C84CDE11B6E}">
+<ds:datastoreItem xmlns:ds="http://schemas.openxmlformats.org/officeDocument/2006/customXml" ds:itemID="{8F51E56A-F027-470D-8EB7-1E98A593272C}">
   <ds:schemaRefs>
-    <ds:schemaRef ds:uri="http://schemas.microsoft.com/sharepoint/v3/contenttype/forms"/>
+    <ds:schemaRef ds:uri="http://schemas.microsoft.com/office/2006/metadata/properties"/>
+    <ds:schemaRef ds:uri="http://schemas.microsoft.com/office/infopath/2007/PartnerControls"/>
+    <ds:schemaRef ds:uri="ad7f9cce-789d-48b6-8905-cbaebc4984a9"/>
   </ds:schemaRefs>
 </ds:datastoreItem>
 </file>
</xml_diff>